<commit_message>
Completed one with modified permission request May 5 2020
</commit_message>
<xml_diff>
--- a/SOPManagement/Content/DocFiles/TEST2 SOPTemplate.docx
+++ b/SOPManagement/Content/DocFiles/TEST2 SOPTemplate.docx
@@ -102,7 +102,7 @@
           <w:p>
             <w:pPr/>
             <w:r>
-              <w:t>BIS-02</w:t>
+              <w:t>IT-01</w:t>
             </w:r>
           </w:p>
         </w:tc>
@@ -190,6 +190,9 @@
           </w:tcPr>
           <w:p>
             <w:pPr/>
+            <w:r>
+              <w:t>May 04, 2020</w:t>
+            </w:r>
           </w:p>
         </w:tc>
       </w:tr>
@@ -232,7 +235,7 @@
           <w:p>
             <w:pPr/>
             <w:r>
-              <w:t>Elhadj Diallo</w:t>
+              <w:t>Fraser Greig</w:t>
             </w:r>
           </w:p>
         </w:tc>
@@ -414,7 +417,7 @@
           <w:p>
             <w:pPr/>
             <w:r>
-              <w:t>Ravinder Bajaj</w:t>
+              <w:t>Elhadj Diallo</w:t>
             </w:r>
           </w:p>
         </w:tc>
@@ -431,7 +434,7 @@
           <w:p>
             <w:pPr/>
             <w:r>
-              <w:t>Imaging and Indexing Clerk</w:t>
+              <w:t>Business Intelligence Developer and Analyst</w:t>
             </w:r>
           </w:p>
         </w:tc>
@@ -448,6 +451,9 @@
           </w:tcPr>
           <w:p>
             <w:pPr/>
+            <w:r>
+              <w:t>Signed</w:t>
+            </w:r>
           </w:p>
         </w:tc>
         <w:tc>
@@ -463,98 +469,9 @@
           </w:tcPr>
           <w:p>
             <w:pPr/>
-          </w:p>
-        </w:tc>
-      </w:tr>
-      <w:tr>
-        <w:tc>
-          <w:tcPr>
-            <w:tcW w:w="2515" w:type="dxa"/>
-            <w:tcBorders>
-              <w:left w:val="none" w:sz="2" w:space="1" w:color="FFFFFF"/>
-            </w:tcBorders>
-          </w:tcPr>
-          <w:p>
-            <w:pPr/>
             <w:r>
-              <w:t>Fraser Greig</w:t>
+              <w:t>May 04, 2020</w:t>
             </w:r>
-          </w:p>
-        </w:tc>
-        <w:tc>
-          <w:tcPr>
-            <w:tcW w:w="2520" w:type="dxa"/>
-          </w:tcPr>
-          <w:p>
-            <w:pPr/>
-            <w:r>
-              <w:t>Solution Design Manager</w:t>
-            </w:r>
-          </w:p>
-        </w:tc>
-        <w:tc>
-          <w:tcPr>
-            <w:tcW w:w="2610" w:type="dxa"/>
-          </w:tcPr>
-          <w:p>
-            <w:pPr/>
-          </w:p>
-        </w:tc>
-        <w:tc>
-          <w:tcPr>
-            <w:tcW w:w="1895" w:type="dxa"/>
-            <w:tcBorders>
-              <w:right w:val="none" w:sz="2" w:space="1" w:color="FFFFFF"/>
-            </w:tcBorders>
-          </w:tcPr>
-          <w:p>
-            <w:pPr/>
-          </w:p>
-        </w:tc>
-      </w:tr>
-      <w:tr>
-        <w:tc>
-          <w:tcPr>
-            <w:tcW w:w="2515" w:type="dxa"/>
-            <w:tcBorders>
-              <w:left w:val="none" w:sz="2" w:space="1" w:color="FFFFFF"/>
-            </w:tcBorders>
-          </w:tcPr>
-          <w:p>
-            <w:pPr/>
-            <w:r>
-              <w:t>Martin Schmidt</w:t>
-            </w:r>
-          </w:p>
-        </w:tc>
-        <w:tc>
-          <w:tcPr>
-            <w:tcW w:w="2520" w:type="dxa"/>
-          </w:tcPr>
-          <w:p>
-            <w:pPr/>
-            <w:r>
-              <w:t>Sr. Analyst</w:t>
-            </w:r>
-          </w:p>
-        </w:tc>
-        <w:tc>
-          <w:tcPr>
-            <w:tcW w:w="2610" w:type="dxa"/>
-          </w:tcPr>
-          <w:p>
-            <w:pPr/>
-          </w:p>
-        </w:tc>
-        <w:tc>
-          <w:tcPr>
-            <w:tcW w:w="1895" w:type="dxa"/>
-            <w:tcBorders>
-              <w:right w:val="none" w:sz="2" w:space="1" w:color="FFFFFF"/>
-            </w:tcBorders>
-          </w:tcPr>
-          <w:p>
-            <w:pPr/>
           </w:p>
         </w:tc>
       </w:tr>
@@ -726,7 +643,7 @@
           <w:p>
             <w:pPr/>
             <w:r>
-              <w:t>Ravinder Saini</w:t>
+              <w:t>Tamalur Shaikh</w:t>
             </w:r>
           </w:p>
         </w:tc>
@@ -740,7 +657,7 @@
           <w:p>
             <w:pPr/>
             <w:r>
-              <w:t>Quality Assurance and Regulatory Affairs Manager</w:t>
+              <w:t>Int .NET Enterprise Web Portal Developer</w:t>
             </w:r>
           </w:p>
         </w:tc>
@@ -754,6 +671,9 @@
           </w:tcPr>
           <w:p>
             <w:pPr/>
+            <w:r>
+              <w:t>Signed</w:t>
+            </w:r>
           </w:p>
         </w:tc>
         <w:tc>
@@ -769,6 +689,9 @@
           </w:tcPr>
           <w:p>
             <w:pPr/>
+            <w:r>
+              <w:t>May 04, 2020</w:t>
+            </w:r>
           </w:p>
         </w:tc>
       </w:tr>
@@ -1451,9 +1374,9 @@
       <w:pgSz w:w="12240" w:h="15840"/>
       <w:pgMar w:top="1440" w:right="1440" w:bottom="1440" w:left="1440" w:header="720" w:footer="720" w:gutter="0"/>
       <w:cols w:space="720"/>
-      <w:footerReference w:type="even" r:id="R4cb580f1bd5b408d"/>
-      <w:footerReference w:type="first" r:id="Rc7c984dfce7d488b"/>
-      <w:footerReference w:type="default" r:id="R6f6c5a526b5243e5"/>
+      <w:footerReference w:type="even" r:id="R598eba6c77434cc1"/>
+      <w:footerReference w:type="first" r:id="Reed7b3ceeb524cb9"/>
+      <w:footerReference w:type="default" r:id="R4bbf50fdfd2f4f6d"/>
     </w:sectPr>
   </w:body>
 </w:document>
@@ -4421,12 +4344,177 @@
 </file>
 
 <file path=customXml/item1.xml><?xml version="1.0" encoding="utf-8"?>
-<?mso-contentType ?>
-<FormTemplates xmlns="http://schemas.microsoft.com/sharepoint/v3/contenttype/forms">
-  <Display>DocumentLibraryForm</Display>
-  <Edit>AssetEditForm</Edit>
-  <New>DocumentLibraryForm</New>
-</FormTemplates>
+<ct:contentTypeSchema xmlns:ct="http://schemas.microsoft.com/office/2006/metadata/contentType" xmlns:ma="http://schemas.microsoft.com/office/2006/metadata/properties/metaAttributes" ct:_="" ma:_="" ma:contentTypeName="Document" ma:contentTypeID="0x0101003D04922BEC4D004B980D30C7ECFB55C7" ma:contentTypeVersion="6" ma:contentTypeDescription="Create a new document." ma:contentTypeScope="" ma:versionID="0515e16a89601c7bb0e84c2c592bf58c">
+  <xsd:schema xmlns:xsd="http://www.w3.org/2001/XMLSchema" xmlns:xs="http://www.w3.org/2001/XMLSchema" xmlns:p="http://schemas.microsoft.com/office/2006/metadata/properties" xmlns:ns2="af3bc001-2b28-4618-ac62-3b497ea0788b" targetNamespace="http://schemas.microsoft.com/office/2006/metadata/properties" ma:root="true" ma:fieldsID="17518ce8f3830f25a644eb71ce665efd" ns2:_="">
+    <xsd:import namespace="af3bc001-2b28-4618-ac62-3b497ea0788b"/>
+    <xsd:element name="properties">
+      <xsd:complexType>
+        <xsd:sequence>
+          <xsd:element name="documentManagement">
+            <xsd:complexType>
+              <xsd:all>
+                <xsd:element ref="ns2:MediaServiceMetadata" minOccurs="0"/>
+                <xsd:element ref="ns2:MediaServiceFastMetadata" minOccurs="0"/>
+                <xsd:element ref="ns2:Owner" minOccurs="0"/>
+                <xsd:element ref="ns2:SOPNO" minOccurs="0"/>
+                <xsd:element ref="ns2:MediaServiceAutoKeyPoints" minOccurs="0"/>
+                <xsd:element ref="ns2:MediaServiceKeyPoints" minOccurs="0"/>
+              </xsd:all>
+            </xsd:complexType>
+          </xsd:element>
+        </xsd:sequence>
+      </xsd:complexType>
+    </xsd:element>
+  </xsd:schema>
+  <xsd:schema xmlns:xsd="http://www.w3.org/2001/XMLSchema" xmlns:xs="http://www.w3.org/2001/XMLSchema" xmlns:dms="http://schemas.microsoft.com/office/2006/documentManagement/types" xmlns:pc="http://schemas.microsoft.com/office/infopath/2007/PartnerControls" targetNamespace="af3bc001-2b28-4618-ac62-3b497ea0788b" elementFormDefault="qualified">
+    <xsd:import namespace="http://schemas.microsoft.com/office/2006/documentManagement/types"/>
+    <xsd:import namespace="http://schemas.microsoft.com/office/infopath/2007/PartnerControls"/>
+    <xsd:element name="MediaServiceMetadata" ma:index="8" nillable="true" ma:displayName="MediaServiceMetadata" ma:hidden="true" ma:internalName="MediaServiceMetadata" ma:readOnly="true">
+      <xsd:simpleType>
+        <xsd:restriction base="dms:Note"/>
+      </xsd:simpleType>
+    </xsd:element>
+    <xsd:element name="MediaServiceFastMetadata" ma:index="9" nillable="true" ma:displayName="MediaServiceFastMetadata" ma:hidden="true" ma:internalName="MediaServiceFastMetadata" ma:readOnly="true">
+      <xsd:simpleType>
+        <xsd:restriction base="dms:Note"/>
+      </xsd:simpleType>
+    </xsd:element>
+    <xsd:element name="Owner" ma:index="10" nillable="true" ma:displayName="Owner" ma:list="UserInfo" ma:SharePointGroup="0" ma:internalName="Owner" ma:showField="ImnName">
+      <xsd:complexType>
+        <xsd:complexContent>
+          <xsd:extension base="dms:User">
+            <xsd:sequence>
+              <xsd:element name="UserInfo" minOccurs="0" maxOccurs="unbounded">
+                <xsd:complexType>
+                  <xsd:sequence>
+                    <xsd:element name="DisplayName" type="xsd:string" minOccurs="0"/>
+                    <xsd:element name="AccountId" type="dms:UserId" minOccurs="0" nillable="true"/>
+                    <xsd:element name="AccountType" type="xsd:string" minOccurs="0"/>
+                  </xsd:sequence>
+                </xsd:complexType>
+              </xsd:element>
+            </xsd:sequence>
+          </xsd:extension>
+        </xsd:complexContent>
+      </xsd:complexType>
+    </xsd:element>
+    <xsd:element name="SOPNO" ma:index="11" nillable="true" ma:displayName="SOPNO" ma:internalName="SOPNO">
+      <xsd:simpleType>
+        <xsd:restriction base="dms:Text">
+          <xsd:maxLength value="255"/>
+        </xsd:restriction>
+      </xsd:simpleType>
+    </xsd:element>
+    <xsd:element name="MediaServiceAutoKeyPoints" ma:index="12" nillable="true" ma:displayName="MediaServiceAutoKeyPoints" ma:hidden="true" ma:internalName="MediaServiceAutoKeyPoints" ma:readOnly="true">
+      <xsd:simpleType>
+        <xsd:restriction base="dms:Note"/>
+      </xsd:simpleType>
+    </xsd:element>
+    <xsd:element name="MediaServiceKeyPoints" ma:index="13" nillable="true" ma:displayName="KeyPoints" ma:internalName="MediaServiceKeyPoints" ma:readOnly="true">
+      <xsd:simpleType>
+        <xsd:restriction base="dms:Note">
+          <xsd:maxLength value="255"/>
+        </xsd:restriction>
+      </xsd:simpleType>
+    </xsd:element>
+  </xsd:schema>
+  <xsd:schema xmlns="http://schemas.openxmlformats.org/package/2006/metadata/core-properties" xmlns:xsd="http://www.w3.org/2001/XMLSchema" xmlns:xsi="http://www.w3.org/2001/XMLSchema-instance" xmlns:dc="http://purl.org/dc/elements/1.1/" xmlns:dcterms="http://purl.org/dc/terms/" xmlns:odoc="http://schemas.microsoft.com/internal/obd" targetNamespace="http://schemas.openxmlformats.org/package/2006/metadata/core-properties" elementFormDefault="qualified" attributeFormDefault="unqualified" blockDefault="#all">
+    <xsd:import namespace="http://purl.org/dc/elements/1.1/" schemaLocation="http://dublincore.org/schemas/xmls/qdc/2003/04/02/dc.xsd"/>
+    <xsd:import namespace="http://purl.org/dc/terms/" schemaLocation="http://dublincore.org/schemas/xmls/qdc/2003/04/02/dcterms.xsd"/>
+    <xsd:element name="coreProperties" type="CT_coreProperties"/>
+    <xsd:complexType name="CT_coreProperties">
+      <xsd:all>
+        <xsd:element ref="dc:creator" minOccurs="0" maxOccurs="1"/>
+        <xsd:element ref="dcterms:created" minOccurs="0" maxOccurs="1"/>
+        <xsd:element ref="dc:identifier" minOccurs="0" maxOccurs="1"/>
+        <xsd:element name="contentType" minOccurs="0" maxOccurs="1" type="xsd:string" ma:index="0" ma:displayName="Content Type"/>
+        <xsd:element ref="dc:title" minOccurs="0" maxOccurs="1" ma:index="4" ma:displayName="Title"/>
+        <xsd:element ref="dc:subject" minOccurs="0" maxOccurs="1"/>
+        <xsd:element ref="dc:description" minOccurs="0" maxOccurs="1"/>
+        <xsd:element name="keywords" minOccurs="0" maxOccurs="1" type="xsd:string"/>
+        <xsd:element ref="dc:language" minOccurs="0" maxOccurs="1"/>
+        <xsd:element name="category" minOccurs="0" maxOccurs="1" type="xsd:string"/>
+        <xsd:element name="version" minOccurs="0" maxOccurs="1" type="xsd:string"/>
+        <xsd:element name="revision" minOccurs="0" maxOccurs="1" type="xsd:string">
+          <xsd:annotation>
+            <xsd:documentation>
+                        This value indicates the number of saves or revisions. The application is responsible for updating this value after each revision.
+                    </xsd:documentation>
+          </xsd:annotation>
+        </xsd:element>
+        <xsd:element name="lastModifiedBy" minOccurs="0" maxOccurs="1" type="xsd:string"/>
+        <xsd:element ref="dcterms:modified" minOccurs="0" maxOccurs="1"/>
+        <xsd:element name="contentStatus" minOccurs="0" maxOccurs="1" type="xsd:string"/>
+      </xsd:all>
+    </xsd:complexType>
+  </xsd:schema>
+  <xs:schema xmlns:pc="http://schemas.microsoft.com/office/infopath/2007/PartnerControls" xmlns:xs="http://www.w3.org/2001/XMLSchema" targetNamespace="http://schemas.microsoft.com/office/infopath/2007/PartnerControls" elementFormDefault="qualified" attributeFormDefault="unqualified">
+    <xs:element name="Person">
+      <xs:complexType>
+        <xs:sequence>
+          <xs:element ref="pc:DisplayName" minOccurs="0"/>
+          <xs:element ref="pc:AccountId" minOccurs="0"/>
+          <xs:element ref="pc:AccountType" minOccurs="0"/>
+        </xs:sequence>
+      </xs:complexType>
+    </xs:element>
+    <xs:element name="DisplayName" type="xs:string"/>
+    <xs:element name="AccountId" type="xs:string"/>
+    <xs:element name="AccountType" type="xs:string"/>
+    <xs:element name="BDCAssociatedEntity">
+      <xs:complexType>
+        <xs:sequence>
+          <xs:element ref="pc:BDCEntity" minOccurs="0" maxOccurs="unbounded"/>
+        </xs:sequence>
+        <xs:attribute ref="pc:EntityNamespace"/>
+        <xs:attribute ref="pc:EntityName"/>
+        <xs:attribute ref="pc:SystemInstanceName"/>
+        <xs:attribute ref="pc:AssociationName"/>
+      </xs:complexType>
+    </xs:element>
+    <xs:attribute name="EntityNamespace" type="xs:string"/>
+    <xs:attribute name="EntityName" type="xs:string"/>
+    <xs:attribute name="SystemInstanceName" type="xs:string"/>
+    <xs:attribute name="AssociationName" type="xs:string"/>
+    <xs:element name="BDCEntity">
+      <xs:complexType>
+        <xs:sequence>
+          <xs:element ref="pc:EntityDisplayName" minOccurs="0"/>
+          <xs:element ref="pc:EntityInstanceReference" minOccurs="0"/>
+          <xs:element ref="pc:EntityId1" minOccurs="0"/>
+          <xs:element ref="pc:EntityId2" minOccurs="0"/>
+          <xs:element ref="pc:EntityId3" minOccurs="0"/>
+          <xs:element ref="pc:EntityId4" minOccurs="0"/>
+          <xs:element ref="pc:EntityId5" minOccurs="0"/>
+        </xs:sequence>
+      </xs:complexType>
+    </xs:element>
+    <xs:element name="EntityDisplayName" type="xs:string"/>
+    <xs:element name="EntityInstanceReference" type="xs:string"/>
+    <xs:element name="EntityId1" type="xs:string"/>
+    <xs:element name="EntityId2" type="xs:string"/>
+    <xs:element name="EntityId3" type="xs:string"/>
+    <xs:element name="EntityId4" type="xs:string"/>
+    <xs:element name="EntityId5" type="xs:string"/>
+    <xs:element name="Terms">
+      <xs:complexType>
+        <xs:sequence>
+          <xs:element ref="pc:TermInfo" minOccurs="0" maxOccurs="unbounded"/>
+        </xs:sequence>
+      </xs:complexType>
+    </xs:element>
+    <xs:element name="TermInfo">
+      <xs:complexType>
+        <xs:sequence>
+          <xs:element ref="pc:TermName" minOccurs="0"/>
+          <xs:element ref="pc:TermId" minOccurs="0"/>
+        </xs:sequence>
+      </xs:complexType>
+    </xs:element>
+    <xs:element name="TermName" type="xs:string"/>
+    <xs:element name="TermId" type="xs:string"/>
+  </xs:schema>
+</ct:contentTypeSchema>
 </file>
 
 <file path=customXml/item2.xml><?xml version="1.0" encoding="utf-8"?>
@@ -4482,12 +4570,32 @@
 </b:Sources>
 </file>
 
+<file path=customXml/item3.xml><?xml version="1.0" encoding="utf-8"?>
+<?mso-contentType ?>
+<FormTemplates xmlns="http://schemas.microsoft.com/sharepoint/v3/contenttype/forms">
+  <Display>DocumentLibraryForm</Display>
+  <Edit>DocumentLibraryForm</Edit>
+  <New>DocumentLibraryForm</New>
+</FormTemplates>
+</file>
+
+<file path=customXml/item4.xml><?xml version="1.0" encoding="utf-8"?>
+<p:properties xmlns:p="http://schemas.microsoft.com/office/2006/metadata/properties" xmlns:xsi="http://www.w3.org/2001/XMLSchema-instance" xmlns:pc="http://schemas.microsoft.com/office/infopath/2007/PartnerControls">
+  <documentManagement>
+    <SOPNO xmlns="af3bc001-2b28-4618-ac62-3b497ea0788b">IT-01</SOPNO>
+    <Owner xmlns="af3bc001-2b28-4618-ac62-3b497ea0788b">
+      <UserInfo>
+        <DisplayName>Fraser Greig</DisplayName>
+        <AccountId>40</AccountId>
+        <AccountType/>
+      </UserInfo>
+    </Owner>
+  </documentManagement>
+</p:properties>
+</file>
+
 <file path=customXml/itemProps1.xml><?xml version="1.0" encoding="utf-8"?>
-<ds:datastoreItem xmlns:ds="http://schemas.openxmlformats.org/officeDocument/2006/customXml" ds:itemID="{FF740C13-C6A2-43D3-86C5-4CBB969C2CB1}">
-  <ds:schemaRefs>
-    <ds:schemaRef ds:uri="http://schemas.microsoft.com/sharepoint/v3/contenttype/forms"/>
-  </ds:schemaRefs>
-</ds:datastoreItem>
+<ds:datastoreItem xmlns:ds="http://schemas.openxmlformats.org/officeDocument/2006/customXml" ds:itemID="{E8565AAA-9BE0-4467-9713-F3B8061EB08C}"/>
 </file>
 
 <file path=customXml/itemProps2.xml><?xml version="1.0" encoding="utf-8"?>
@@ -4496,4 +4604,12 @@
     <ds:schemaRef ds:uri="http://schemas.openxmlformats.org/officeDocument/2006/bibliography"/>
   </ds:schemaRefs>
 </ds:datastoreItem>
+</file>
+
+<file path=customXml/itemProps3.xml><?xml version="1.0" encoding="utf-8"?>
+<ds:datastoreItem xmlns:ds="http://schemas.openxmlformats.org/officeDocument/2006/customXml" ds:itemID="{22C218B2-AD01-41FF-AAF7-C7ECC32D9F10}"/>
+</file>
+
+<file path=customXml/itemProps4.xml><?xml version="1.0" encoding="utf-8"?>
+<ds:datastoreItem xmlns:ds="http://schemas.openxmlformats.org/officeDocument/2006/customXml" ds:itemID="{5B4E40A4-8FCC-4B49-918B-34C91B11AF92}"/>
 </file>
</xml_diff>